<commit_message>
updates analyses script. Caught duplications associated with veg type dataframe.
</commit_message>
<xml_diff>
--- a/output/manuscript_figures/Results_summary.docx
+++ b/output/manuscript_figures/Results_summary.docx
@@ -3,20 +3,44 @@
 <w:document xmlns:wpc="http://schemas.microsoft.com/office/word/2010/wordprocessingCanvas" xmlns:cx="http://schemas.microsoft.com/office/drawing/2014/chartex" xmlns:cx1="http://schemas.microsoft.com/office/drawing/2015/9/8/chartex" xmlns:cx2="http://schemas.microsoft.com/office/drawing/2015/10/21/chartex" xmlns:cx3="http://schemas.microsoft.com/office/drawing/2016/5/9/chartex" xmlns:cx4="http://schemas.microsoft.com/office/drawing/2016/5/10/chartex" xmlns:cx5="http://schemas.microsoft.com/office/drawing/2016/5/11/chartex" xmlns:cx6="http://schemas.microsoft.com/office/drawing/2016/5/12/chartex" xmlns:cx7="http://schemas.microsoft.com/office/drawing/2016/5/13/chartex" xmlns:cx8="http://schemas.microsoft.com/office/drawing/2016/5/14/chartex" xmlns:mc="http://schemas.openxmlformats.org/markup-compatibility/2006" xmlns:aink="http://schemas.microsoft.com/office/drawing/2016/ink" xmlns:am3d="http://schemas.microsoft.com/office/drawing/2017/model3d" xmlns:o="urn:schemas-microsoft-com:office:office" xmlns:r="http://schemas.openxmlformats.org/officeDocument/2006/relationships" xmlns:m="http://schemas.openxmlformats.org/officeDocument/2006/math" xmlns:v="urn:schemas-microsoft-com:vml" xmlns:wp14="http://schemas.microsoft.com/office/word/2010/wordprocessingDrawing" xmlns:wp="http://schemas.openxmlformats.org/drawingml/2006/wordprocessingDrawing" xmlns:w10="urn:schemas-microsoft-com:office:word" xmlns:w="http://schemas.openxmlformats.org/wordprocessingml/2006/main" xmlns:w14="http://schemas.microsoft.com/office/word/2010/wordml" xmlns:w15="http://schemas.microsoft.com/office/word/2012/wordml" xmlns:w16cex="http://schemas.microsoft.com/office/word/2018/wordml/cex" xmlns:w16cid="http://schemas.microsoft.com/office/word/2016/wordml/cid" xmlns:w16="http://schemas.microsoft.com/office/word/2018/wordml" xmlns:w16se="http://schemas.microsoft.com/office/word/2015/wordml/symex" xmlns:wpg="http://schemas.microsoft.com/office/word/2010/wordprocessingGroup" xmlns:wpi="http://schemas.microsoft.com/office/word/2010/wordprocessingInk" xmlns:wne="http://schemas.microsoft.com/office/word/2006/wordml" xmlns:wps="http://schemas.microsoft.com/office/word/2010/wordprocessingShape" mc:Ignorable="w14 w15 w16se w16cid w16 w16cex wp14">
   <w:body>
     <w:p>
-      <w:r>
+      <w:pPr>
+        <w:pBdr>
+          <w:bottom w:val="thinThickThinMediumGap" w:sz="18" w:space="1" w:color="auto"/>
+        </w:pBdr>
+        <w:rPr>
+          <w:b/>
+          <w:bCs/>
+        </w:rPr>
+      </w:pPr>
+      <w:r>
+        <w:rPr>
+          <w:b/>
+          <w:bCs/>
+        </w:rPr>
         <w:t>Results summary</w:t>
       </w:r>
     </w:p>
     <w:p/>
     <w:p>
       <w:pPr>
-        <w:rPr>
-          <w:i/>
-          <w:iCs/>
-          <w:u w:val="single"/>
-        </w:rPr>
+        <w:pBdr>
+          <w:bottom w:val="thinThickThinMediumGap" w:sz="18" w:space="1" w:color="auto"/>
+        </w:pBdr>
       </w:pPr>
       <w:r>
+        <w:t>Total and inorganic soil N analyses</w:t>
+      </w:r>
+    </w:p>
+    <w:p/>
+    <w:p>
+      <w:pPr>
+        <w:rPr>
+          <w:i/>
+          <w:iCs/>
+          <w:u w:val="single"/>
+        </w:rPr>
+      </w:pPr>
+      <w:r>
         <w:rPr>
           <w:i/>
           <w:iCs/>
@@ -44,7 +68,19 @@
     </w:p>
     <w:p>
       <w:r>
-        <w:t>- 23 sites to compare. 9=herb, 19=woody</w:t>
+        <w:t xml:space="preserve">- 23 sites to compare. </w:t>
+      </w:r>
+      <w:r>
+        <w:t>6</w:t>
+      </w:r>
+      <w:r>
+        <w:t>=herb, 1</w:t>
+      </w:r>
+      <w:r>
+        <w:t>7</w:t>
+      </w:r>
+      <w:r>
+        <w:t>=woody</w:t>
       </w:r>
     </w:p>
     <w:p>
@@ -97,12 +133,30 @@
     <w:p/>
     <w:p>
       <w:r>
-        <w:t>-22 sites to compare. 9=herb, 18=woody</w:t>
-      </w:r>
-    </w:p>
-    <w:p>
-      <w:r>
-        <w:t xml:space="preserve">-Relationship not significant </w:t>
+        <w:t xml:space="preserve">-22 sites to compare. </w:t>
+      </w:r>
+      <w:r>
+        <w:t>6</w:t>
+      </w:r>
+      <w:r>
+        <w:t>=herb, 1</w:t>
+      </w:r>
+      <w:r>
+        <w:t>6</w:t>
+      </w:r>
+      <w:r>
+        <w:t>=woody</w:t>
+      </w:r>
+    </w:p>
+    <w:p>
+      <w:r>
+        <w:t>-Relationship not significant</w:t>
+      </w:r>
+      <w:r>
+        <w:t>, but close (P=0.074). Positive effect of soil N on root N (slope=0.79)</w:t>
+      </w:r>
+      <w:r>
+        <w:t xml:space="preserve"> </w:t>
       </w:r>
     </w:p>
     <w:p/>
@@ -144,15 +198,7 @@
           <w:iCs/>
           <w:u w:val="single"/>
         </w:rPr>
-        <w:t>inorganic</w:t>
-      </w:r>
-      <w:r>
-        <w:rPr>
-          <w:i/>
-          <w:iCs/>
-          <w:u w:val="single"/>
-        </w:rPr>
-        <w:t xml:space="preserve"> N</w:t>
+        <w:t>inorganic N</w:t>
       </w:r>
     </w:p>
     <w:p/>
@@ -161,7 +207,19 @@
         <w:t>-21 sites</w:t>
       </w:r>
       <w:r>
-        <w:t xml:space="preserve"> to compare. 9=herb,17=woody.</w:t>
+        <w:t xml:space="preserve"> to compare. </w:t>
+      </w:r>
+      <w:r>
+        <w:t>6</w:t>
+      </w:r>
+      <w:r>
+        <w:t>=herb,1</w:t>
+      </w:r>
+      <w:r>
+        <w:t>5</w:t>
+      </w:r>
+      <w:r>
+        <w:t>=woody.</w:t>
       </w:r>
     </w:p>
     <w:p>
@@ -214,12 +272,36 @@
     <w:p/>
     <w:p>
       <w:r>
-        <w:t>-22 sites to compare. 9=herb,18=woody.</w:t>
-      </w:r>
-    </w:p>
-    <w:p>
-      <w:r>
-        <w:t>-Relationship is significant:</w:t>
+        <w:t>-2</w:t>
+      </w:r>
+      <w:r>
+        <w:t>2</w:t>
+      </w:r>
+      <w:r>
+        <w:t xml:space="preserve"> sites to compare. </w:t>
+      </w:r>
+      <w:r>
+        <w:t>6</w:t>
+      </w:r>
+      <w:r>
+        <w:t>=herb,1</w:t>
+      </w:r>
+      <w:r>
+        <w:t>6</w:t>
+      </w:r>
+      <w:r>
+        <w:t>=woody.</w:t>
+      </w:r>
+    </w:p>
+    <w:p>
+      <w:r>
+        <w:t xml:space="preserve">-Relationship is </w:t>
+      </w:r>
+      <w:r>
+        <w:t xml:space="preserve">moderately </w:t>
+      </w:r>
+      <w:r>
+        <w:t>significant:</w:t>
       </w:r>
     </w:p>
     <w:p/>
@@ -238,7 +320,7 @@
       <w:tblGrid>
         <w:gridCol w:w="1859"/>
         <w:gridCol w:w="1009"/>
-        <w:gridCol w:w="1348"/>
+        <w:gridCol w:w="1428"/>
         <w:gridCol w:w="993"/>
       </w:tblGrid>
       <w:tr>
@@ -482,7 +564,7 @@
               <w:rPr>
                 <w:rFonts w:ascii="-webkit-standard" w:hAnsi="-webkit-standard"/>
               </w:rPr>
-              <w:t>0.69</w:t>
+              <w:t>0.75</w:t>
             </w:r>
           </w:p>
         </w:tc>
@@ -509,7 +591,7 @@
               <w:rPr>
                 <w:rFonts w:ascii="-webkit-standard" w:hAnsi="-webkit-standard"/>
               </w:rPr>
-              <w:t>0.49 – 0.89</w:t>
+              <w:t>0.54 – 0.95</w:t>
             </w:r>
           </w:p>
         </w:tc>
@@ -534,8 +616,9 @@
             </w:pPr>
             <w:r>
               <w:rPr>
-                <w:rStyle w:val="Strong"/>
-                <w:rFonts w:ascii="-webkit-standard" w:hAnsi="-webkit-standard"/>
+                <w:rFonts w:ascii="-webkit-standard" w:hAnsi="-webkit-standard"/>
+                <w:b/>
+                <w:bCs/>
               </w:rPr>
               <w:t>&lt;0.001</w:t>
             </w:r>
@@ -594,7 +677,7 @@
               <w:rPr>
                 <w:rFonts w:ascii="-webkit-standard" w:hAnsi="-webkit-standard"/>
               </w:rPr>
-              <w:t>0.47</w:t>
+              <w:t>0.36</w:t>
             </w:r>
           </w:p>
         </w:tc>
@@ -621,7 +704,7 @@
               <w:rPr>
                 <w:rFonts w:ascii="-webkit-standard" w:hAnsi="-webkit-standard"/>
               </w:rPr>
-              <w:t>0.12 – 0.81</w:t>
+              <w:t>-0.00 – 0.71</w:t>
             </w:r>
           </w:p>
         </w:tc>
@@ -646,10 +729,9 @@
             </w:pPr>
             <w:r>
               <w:rPr>
-                <w:rStyle w:val="Strong"/>
-                <w:rFonts w:ascii="-webkit-standard" w:hAnsi="-webkit-standard"/>
-              </w:rPr>
-              <w:t>0.010</w:t>
+                <w:rFonts w:ascii="-webkit-standard" w:hAnsi="-webkit-standard"/>
+              </w:rPr>
+              <w:t>0.050</w:t>
             </w:r>
           </w:p>
         </w:tc>
@@ -710,7 +792,7 @@
               <w:rPr>
                 <w:rFonts w:ascii="-webkit-standard" w:hAnsi="-webkit-standard"/>
               </w:rPr>
-              <w:t>27</w:t>
+              <w:t>22</w:t>
             </w:r>
           </w:p>
         </w:tc>
@@ -749,16 +831,9 @@
             </w:r>
             <w:r>
               <w:rPr>
-                <w:rStyle w:val="apple-converted-space"/>
-                <w:rFonts w:ascii="-webkit-standard" w:hAnsi="-webkit-standard"/>
-              </w:rPr>
-              <w:t> </w:t>
-            </w:r>
-            <w:r>
-              <w:rPr>
-                <w:rFonts w:ascii="-webkit-standard" w:hAnsi="-webkit-standard"/>
-              </w:rPr>
-              <w:t>/ R</w:t>
+                <w:rFonts w:ascii="-webkit-standard" w:hAnsi="-webkit-standard"/>
+              </w:rPr>
+              <w:t> / R</w:t>
             </w:r>
             <w:r>
               <w:rPr>
@@ -769,16 +844,9 @@
             </w:r>
             <w:r>
               <w:rPr>
-                <w:rStyle w:val="apple-converted-space"/>
-                <w:rFonts w:ascii="-webkit-standard" w:hAnsi="-webkit-standard"/>
-              </w:rPr>
-              <w:t> </w:t>
-            </w:r>
-            <w:r>
-              <w:rPr>
-                <w:rFonts w:ascii="-webkit-standard" w:hAnsi="-webkit-standard"/>
-              </w:rPr>
-              <w:t>adjusted</w:t>
+                <w:rFonts w:ascii="-webkit-standard" w:hAnsi="-webkit-standard"/>
+              </w:rPr>
+              <w:t> adjusted</w:t>
             </w:r>
           </w:p>
         </w:tc>
@@ -805,7 +873,7 @@
               <w:rPr>
                 <w:rFonts w:ascii="-webkit-standard" w:hAnsi="-webkit-standard"/>
               </w:rPr>
-              <w:t>0.238 / 0.207</w:t>
+              <w:t>0.178 / 0.137</w:t>
             </w:r>
           </w:p>
         </w:tc>
@@ -857,12 +925,24 @@
     </w:p>
     <w:p>
       <w:r>
-        <w:t>-59 herb observations for 6 herb sites</w:t>
-      </w:r>
-    </w:p>
-    <w:p>
-      <w:r>
-        <w:t>-235 woody observations for 21 woody sites</w:t>
+        <w:t>-5</w:t>
+      </w:r>
+      <w:r>
+        <w:t>2</w:t>
+      </w:r>
+      <w:r>
+        <w:t xml:space="preserve"> herb observations for 6 herb sites</w:t>
+      </w:r>
+    </w:p>
+    <w:p>
+      <w:r>
+        <w:t>-</w:t>
+      </w:r>
+      <w:r>
+        <w:t xml:space="preserve">188 </w:t>
+      </w:r>
+      <w:r>
+        <w:t>woody observations for 21 woody sites</w:t>
       </w:r>
     </w:p>
     <w:p>
@@ -912,57 +992,98 @@
     <w:p/>
     <w:p>
       <w:r>
+        <w:lastRenderedPageBreak/>
         <w:t>-</w:t>
       </w:r>
       <w:r>
-        <w:t>28 herb observations for 6 herb sites</w:t>
-      </w:r>
-    </w:p>
-    <w:p>
-      <w:r>
-        <w:t>-108 woody observations for 22 woody sites</w:t>
-      </w:r>
-    </w:p>
-    <w:p>
-      <w:r>
-        <w:t>-Only significant effect is inorganic N. Land cover class is slightly significant (0.06)</w:t>
-      </w:r>
-    </w:p>
-    <w:p>
-      <w:r>
-        <w:t>-conditional R-squared is 0.64, marginal is 0.26</w:t>
-      </w:r>
-    </w:p>
+        <w:t>2</w:t>
+      </w:r>
+      <w:r>
+        <w:t>4</w:t>
+      </w:r>
+      <w:r>
+        <w:t xml:space="preserve"> herb observations for 6 herb sites</w:t>
+      </w:r>
+    </w:p>
+    <w:p>
+      <w:r>
+        <w:t>-</w:t>
+      </w:r>
+      <w:r>
+        <w:t>8</w:t>
+      </w:r>
+      <w:r>
+        <w:t>8 woody observations for 22 woody sites</w:t>
+      </w:r>
+    </w:p>
+    <w:p>
+      <w:r>
+        <w:t xml:space="preserve">-Only significant effect is inorganic N. </w:t>
+      </w:r>
+    </w:p>
+    <w:p>
+      <w:r>
+        <w:t>-conditional R-squared is 0.</w:t>
+      </w:r>
+      <w:r>
+        <w:t>59</w:t>
+      </w:r>
+      <w:r>
+        <w:t>, marginal is 0.2</w:t>
+      </w:r>
+      <w:r>
+        <w:t>2</w:t>
+      </w:r>
+    </w:p>
+    <w:p/>
     <w:p>
       <w:pPr>
         <w:rPr>
-          <w:i/>
-          <w:iCs/>
+          <w:b/>
+          <w:bCs/>
           <w:u w:val="single"/>
         </w:rPr>
       </w:pPr>
       <w:r>
         <w:rPr>
-          <w:i/>
-          <w:iCs/>
-          <w:u w:val="single"/>
-        </w:rPr>
-        <w:lastRenderedPageBreak/>
+          <w:b/>
+          <w:bCs/>
+          <w:u w:val="single"/>
+        </w:rPr>
+        <w:t>Plant feedbacks to soil N</w:t>
+      </w:r>
+    </w:p>
+    <w:p/>
+    <w:p>
+      <w:pPr>
+        <w:rPr>
+          <w:i/>
+          <w:iCs/>
+          <w:u w:val="single"/>
+        </w:rPr>
+      </w:pPr>
+      <w:r>
+        <w:rPr>
+          <w:i/>
+          <w:iCs/>
+          <w:u w:val="single"/>
+        </w:rPr>
         <w:t>Bivariate relationship between % litter and inorganic soil N</w:t>
       </w:r>
     </w:p>
     <w:p/>
     <w:p>
       <w:r>
-        <w:t xml:space="preserve">-16 sites to compare,14 </w:t>
-      </w:r>
-      <w:proofErr w:type="gramStart"/>
-      <w:r>
-        <w:t>are</w:t>
-      </w:r>
-      <w:proofErr w:type="gramEnd"/>
-      <w:r>
-        <w:t xml:space="preserve"> woody, 2 are herb</w:t>
+        <w:t>-1</w:t>
+      </w:r>
+      <w:r>
+        <w:t>2</w:t>
+      </w:r>
+      <w:r>
+        <w:t xml:space="preserve"> sites to compare,</w:t>
+      </w:r>
+      <w:r>
+        <w:t xml:space="preserve"> all woody.</w:t>
       </w:r>
     </w:p>
     <w:p>
@@ -1237,7 +1358,7 @@
               <w:rPr>
                 <w:rFonts w:ascii="-webkit-standard" w:hAnsi="-webkit-standard"/>
               </w:rPr>
-              <w:t>0.06</w:t>
+              <w:t>0.03</w:t>
             </w:r>
           </w:p>
         </w:tc>
@@ -1264,7 +1385,7 @@
               <w:rPr>
                 <w:rFonts w:ascii="-webkit-standard" w:hAnsi="-webkit-standard"/>
               </w:rPr>
-              <w:t>-0.13 – 0.25</w:t>
+              <w:t>-0.18 – 0.25</w:t>
             </w:r>
           </w:p>
         </w:tc>
@@ -1291,7 +1412,7 @@
               <w:rPr>
                 <w:rFonts w:ascii="-webkit-standard" w:hAnsi="-webkit-standard"/>
               </w:rPr>
-              <w:t>0.506</w:t>
+              <w:t>0.739</w:t>
             </w:r>
           </w:p>
         </w:tc>
@@ -1348,7 +1469,7 @@
               <w:rPr>
                 <w:rFonts w:ascii="-webkit-standard" w:hAnsi="-webkit-standard"/>
               </w:rPr>
-              <w:t>0.36</w:t>
+              <w:t>0.37</w:t>
             </w:r>
           </w:p>
         </w:tc>
@@ -1375,7 +1496,7 @@
               <w:rPr>
                 <w:rFonts w:ascii="-webkit-standard" w:hAnsi="-webkit-standard"/>
               </w:rPr>
-              <w:t>0.15 – 0.56</w:t>
+              <w:t>0.14 – 0.60</w:t>
             </w:r>
           </w:p>
         </w:tc>
@@ -1400,10 +1521,11 @@
             </w:pPr>
             <w:r>
               <w:rPr>
-                <w:rStyle w:val="Strong"/>
-                <w:rFonts w:ascii="-webkit-standard" w:hAnsi="-webkit-standard"/>
-              </w:rPr>
-              <w:t>0.002</w:t>
+                <w:rFonts w:ascii="-webkit-standard" w:hAnsi="-webkit-standard"/>
+                <w:b/>
+                <w:bCs/>
+              </w:rPr>
+              <w:t>0.006</w:t>
             </w:r>
           </w:p>
         </w:tc>
@@ -1464,7 +1586,7 @@
               <w:rPr>
                 <w:rFonts w:ascii="-webkit-standard" w:hAnsi="-webkit-standard"/>
               </w:rPr>
-              <w:t>15</w:t>
+              <w:t>11</w:t>
             </w:r>
           </w:p>
         </w:tc>
@@ -1503,16 +1625,9 @@
             </w:r>
             <w:r>
               <w:rPr>
-                <w:rStyle w:val="apple-converted-space"/>
-                <w:rFonts w:ascii="-webkit-standard" w:hAnsi="-webkit-standard"/>
-              </w:rPr>
-              <w:t> </w:t>
-            </w:r>
-            <w:r>
-              <w:rPr>
-                <w:rFonts w:ascii="-webkit-standard" w:hAnsi="-webkit-standard"/>
-              </w:rPr>
-              <w:t>/ R</w:t>
+                <w:rFonts w:ascii="-webkit-standard" w:hAnsi="-webkit-standard"/>
+              </w:rPr>
+              <w:t> / R</w:t>
             </w:r>
             <w:r>
               <w:rPr>
@@ -1523,16 +1638,9 @@
             </w:r>
             <w:r>
               <w:rPr>
-                <w:rStyle w:val="apple-converted-space"/>
-                <w:rFonts w:ascii="-webkit-standard" w:hAnsi="-webkit-standard"/>
-              </w:rPr>
-              <w:t> </w:t>
-            </w:r>
-            <w:r>
-              <w:rPr>
-                <w:rFonts w:ascii="-webkit-standard" w:hAnsi="-webkit-standard"/>
-              </w:rPr>
-              <w:t>adjusted</w:t>
+                <w:rFonts w:ascii="-webkit-standard" w:hAnsi="-webkit-standard"/>
+              </w:rPr>
+              <w:t> adjusted</w:t>
             </w:r>
           </w:p>
         </w:tc>
@@ -1559,7 +1667,7 @@
               <w:rPr>
                 <w:rFonts w:ascii="-webkit-standard" w:hAnsi="-webkit-standard"/>
               </w:rPr>
-              <w:t>0.530 / 0.494</w:t>
+              <w:t>0.592 / 0.546</w:t>
             </w:r>
           </w:p>
         </w:tc>
@@ -1590,18 +1698,24 @@
           <w:iCs/>
           <w:u w:val="single"/>
         </w:rPr>
-        <w:t xml:space="preserve">N </w:t>
-      </w:r>
-      <w:proofErr w:type="spellStart"/>
-      <w:r>
-        <w:rPr>
-          <w:i/>
-          <w:iCs/>
-          <w:u w:val="single"/>
-        </w:rPr>
-        <w:t>resportion</w:t>
-      </w:r>
-      <w:proofErr w:type="spellEnd"/>
+        <w:t>N res</w:t>
+      </w:r>
+      <w:r>
+        <w:rPr>
+          <w:i/>
+          <w:iCs/>
+          <w:u w:val="single"/>
+        </w:rPr>
+        <w:t>or</w:t>
+      </w:r>
+      <w:r>
+        <w:rPr>
+          <w:i/>
+          <w:iCs/>
+          <w:u w:val="single"/>
+        </w:rPr>
+        <w:t>ption</w:t>
+      </w:r>
       <w:r>
         <w:rPr>
           <w:i/>
@@ -1614,16 +1728,16 @@
     <w:p/>
     <w:p>
       <w:r>
-        <w:t>-1</w:t>
-      </w:r>
-      <w:r>
-        <w:t>3</w:t>
+        <w:t>-</w:t>
+      </w:r>
+      <w:r>
+        <w:t>9</w:t>
       </w:r>
       <w:r>
         <w:t xml:space="preserve"> sites to compare, </w:t>
       </w:r>
       <w:r>
-        <w:t>12 are woody 1 is herb</w:t>
+        <w:t>all are woody</w:t>
       </w:r>
     </w:p>
     <w:p>
@@ -1633,16 +1747,204 @@
     </w:p>
     <w:p/>
     <w:p>
-      <w:r>
-        <w:t>Stopped in analysis script on line 356 at mixed effects part for feedback</w:t>
-      </w:r>
-    </w:p>
-    <w:p/>
-    <w:p>
+      <w:pPr>
+        <w:rPr>
+          <w:i/>
+          <w:iCs/>
+          <w:u w:val="single"/>
+        </w:rPr>
+      </w:pPr>
+      <w:r>
+        <w:rPr>
+          <w:i/>
+          <w:iCs/>
+          <w:u w:val="single"/>
+        </w:rPr>
+        <w:t xml:space="preserve">Bivariate relationship between </w:t>
+      </w:r>
+      <w:r>
+        <w:rPr>
+          <w:i/>
+          <w:iCs/>
+          <w:u w:val="single"/>
+        </w:rPr>
+        <w:t>% litter</w:t>
+      </w:r>
+      <w:r>
+        <w:rPr>
+          <w:i/>
+          <w:iCs/>
+          <w:u w:val="single"/>
+        </w:rPr>
+        <w:t xml:space="preserve"> and </w:t>
+      </w:r>
+      <w:r>
+        <w:rPr>
+          <w:i/>
+          <w:iCs/>
+          <w:u w:val="single"/>
+        </w:rPr>
+        <w:t>total</w:t>
+      </w:r>
+      <w:r>
+        <w:rPr>
+          <w:i/>
+          <w:iCs/>
+          <w:u w:val="single"/>
+        </w:rPr>
+        <w:t xml:space="preserve"> soil N</w:t>
+      </w:r>
+    </w:p>
+    <w:p/>
+    <w:p>
+      <w:r>
+        <w:t>-13 sites to compare, all are woody.</w:t>
+      </w:r>
+    </w:p>
+    <w:p>
+      <w:r>
+        <w:t>-not significant</w:t>
+      </w:r>
+    </w:p>
+    <w:p/>
+    <w:p>
+      <w:pPr>
+        <w:rPr>
+          <w:i/>
+          <w:iCs/>
+          <w:u w:val="single"/>
+        </w:rPr>
+      </w:pPr>
+      <w:r>
+        <w:rPr>
+          <w:i/>
+          <w:iCs/>
+          <w:u w:val="single"/>
+        </w:rPr>
+        <w:t xml:space="preserve">Bivariate relationship between </w:t>
+      </w:r>
+      <w:r>
+        <w:rPr>
+          <w:i/>
+          <w:iCs/>
+          <w:u w:val="single"/>
+        </w:rPr>
+        <w:t>N res</w:t>
+      </w:r>
+      <w:r>
+        <w:rPr>
+          <w:i/>
+          <w:iCs/>
+          <w:u w:val="single"/>
+        </w:rPr>
+        <w:t>or</w:t>
+      </w:r>
+      <w:r>
+        <w:rPr>
+          <w:i/>
+          <w:iCs/>
+          <w:u w:val="single"/>
+        </w:rPr>
+        <w:t>ption</w:t>
+      </w:r>
+      <w:r>
+        <w:rPr>
+          <w:i/>
+          <w:iCs/>
+          <w:u w:val="single"/>
+        </w:rPr>
+        <w:t xml:space="preserve"> and </w:t>
+      </w:r>
+      <w:r>
+        <w:rPr>
+          <w:i/>
+          <w:iCs/>
+          <w:u w:val="single"/>
+        </w:rPr>
+        <w:t>total</w:t>
+      </w:r>
+      <w:r>
+        <w:rPr>
+          <w:i/>
+          <w:iCs/>
+          <w:u w:val="single"/>
+        </w:rPr>
+        <w:t xml:space="preserve"> soil N</w:t>
+      </w:r>
+    </w:p>
+    <w:p/>
+    <w:p>
+      <w:r>
+        <w:t>-9 sites to compare, all are woody</w:t>
+      </w:r>
       <w:r>
         <w:t xml:space="preserve"> </w:t>
       </w:r>
     </w:p>
+    <w:p>
+      <w:r>
+        <w:t xml:space="preserve">-not significant </w:t>
+      </w:r>
+    </w:p>
+    <w:p/>
+    <w:p>
+      <w:r>
+        <w:t>Stopped t mixed effects models for plant feedbacks to soil N, line 379</w:t>
+      </w:r>
+    </w:p>
+    <w:p/>
+    <w:p/>
+    <w:p>
+      <w:pPr>
+        <w:pBdr>
+          <w:bottom w:val="thinThickThinMediumGap" w:sz="18" w:space="1" w:color="auto"/>
+        </w:pBdr>
+        <w:rPr>
+          <w:b/>
+          <w:bCs/>
+        </w:rPr>
+      </w:pPr>
+      <w:r>
+        <w:rPr>
+          <w:b/>
+          <w:bCs/>
+        </w:rPr>
+        <w:t>Summary</w:t>
+      </w:r>
+    </w:p>
+    <w:p>
+      <w:pPr>
+        <w:rPr>
+          <w:b/>
+          <w:bCs/>
+        </w:rPr>
+      </w:pPr>
+    </w:p>
+    <w:p/>
+    <w:p>
+      <w:r>
+        <w:t>-Total soil N bears little relationships to plant N pools across NEON sites</w:t>
+      </w:r>
+    </w:p>
+    <w:p>
+      <w:r>
+        <w:t xml:space="preserve">-Inorganic soil N </w:t>
+      </w:r>
+      <w:r>
+        <w:t>shows</w:t>
+      </w:r>
+      <w:r>
+        <w:t xml:space="preserve"> stronger</w:t>
+      </w:r>
+      <w:r>
+        <w:t>/clearer</w:t>
+      </w:r>
+      <w:r>
+        <w:t xml:space="preserve"> linkages, such as with root N, and with litter N</w:t>
+      </w:r>
+    </w:p>
+    <w:p/>
+    <w:p/>
     <w:sectPr>
       <w:pgSz w:w="12240" w:h="15840"/>
       <w:pgMar w:top="1440" w:right="1440" w:bottom="1440" w:left="1440" w:header="720" w:footer="720" w:gutter="0"/>

</xml_diff>

<commit_message>
Updates to figures and looking at within-site soil and foliar relationships
</commit_message>
<xml_diff>
--- a/output/manuscript_figures/Results_summary.docx
+++ b/output/manuscript_figures/Results_summary.docx
@@ -2387,8 +2387,68 @@
       </w:tr>
     </w:tbl>
     <w:p/>
+    <w:p>
+      <w:pPr>
+        <w:rPr>
+          <w:i/>
+          <w:iCs/>
+          <w:u w:val="single"/>
+        </w:rPr>
+      </w:pPr>
+      <w:r>
+        <w:rPr>
+          <w:i/>
+          <w:iCs/>
+          <w:u w:val="single"/>
+        </w:rPr>
+        <w:t xml:space="preserve">Mixed effects models of foliar N and </w:t>
+      </w:r>
+      <w:r>
+        <w:rPr>
+          <w:i/>
+          <w:iCs/>
+          <w:u w:val="single"/>
+        </w:rPr>
+        <w:t>total soil</w:t>
+      </w:r>
+      <w:r>
+        <w:rPr>
+          <w:i/>
+          <w:iCs/>
+          <w:u w:val="single"/>
+        </w:rPr>
+        <w:t xml:space="preserve"> N</w:t>
+      </w:r>
+    </w:p>
     <w:p/>
     <w:p>
+      <w:r>
+        <w:t>-</w:t>
+      </w:r>
+      <w:r>
+        <w:t>55 herb observations for 6 herb sites</w:t>
+      </w:r>
+    </w:p>
+    <w:p>
+      <w:r>
+        <w:t>-152 woody observations for 17 woody sites</w:t>
+      </w:r>
+    </w:p>
+    <w:p>
+      <w:r>
+        <w:t xml:space="preserve">-total soil N shows up as significant </w:t>
+      </w:r>
+    </w:p>
+    <w:p>
+      <w:r>
+        <w:t>-conditional R-squared=0.51, marginal R-squared=0.06</w:t>
+      </w:r>
+      <w:r>
+        <w:t>8</w:t>
+      </w:r>
+    </w:p>
+    <w:p/>
+    <w:p>
       <w:pPr>
         <w:rPr>
           <w:i/>
@@ -2402,6 +2462,80 @@
           <w:iCs/>
           <w:u w:val="single"/>
         </w:rPr>
+        <w:t xml:space="preserve">Mixed effects models of </w:t>
+      </w:r>
+      <w:r>
+        <w:rPr>
+          <w:i/>
+          <w:iCs/>
+          <w:u w:val="single"/>
+        </w:rPr>
+        <w:t>root</w:t>
+      </w:r>
+      <w:r>
+        <w:rPr>
+          <w:i/>
+          <w:iCs/>
+          <w:u w:val="single"/>
+        </w:rPr>
+        <w:t xml:space="preserve"> N and </w:t>
+      </w:r>
+      <w:r>
+        <w:rPr>
+          <w:i/>
+          <w:iCs/>
+          <w:u w:val="single"/>
+        </w:rPr>
+        <w:t>total soil</w:t>
+      </w:r>
+      <w:r>
+        <w:rPr>
+          <w:i/>
+          <w:iCs/>
+          <w:u w:val="single"/>
+        </w:rPr>
+        <w:t xml:space="preserve"> N</w:t>
+      </w:r>
+    </w:p>
+    <w:p/>
+    <w:p>
+      <w:r>
+        <w:t>-28 herb observations for 7 herb sites</w:t>
+      </w:r>
+    </w:p>
+    <w:p>
+      <w:r>
+        <w:t>-73 woody observations for 17 woody sites</w:t>
+      </w:r>
+    </w:p>
+    <w:p>
+      <w:r>
+        <w:t xml:space="preserve">-total soil N shows up as significant </w:t>
+      </w:r>
+    </w:p>
+    <w:p>
+      <w:r>
+        <w:t>-</w:t>
+      </w:r>
+      <w:r>
+        <w:t>conditional R-squared=0.63, marginal R-squared=0.22</w:t>
+      </w:r>
+    </w:p>
+    <w:p/>
+    <w:p>
+      <w:pPr>
+        <w:rPr>
+          <w:i/>
+          <w:iCs/>
+          <w:u w:val="single"/>
+        </w:rPr>
+      </w:pPr>
+      <w:r>
+        <w:rPr>
+          <w:i/>
+          <w:iCs/>
+          <w:u w:val="single"/>
+        </w:rPr>
         <w:t>M</w:t>
       </w:r>
       <w:r>
@@ -2446,10 +2580,22 @@
         <w:t>-</w:t>
       </w:r>
       <w:r>
-        <w:t xml:space="preserve">188 </w:t>
-      </w:r>
-      <w:r>
-        <w:t>woody observations for 21 woody sites</w:t>
+        <w:t>1</w:t>
+      </w:r>
+      <w:r>
+        <w:t>36</w:t>
+      </w:r>
+      <w:r>
+        <w:t xml:space="preserve"> </w:t>
+      </w:r>
+      <w:r>
+        <w:t xml:space="preserve">woody observations for </w:t>
+      </w:r>
+      <w:r>
+        <w:t>15</w:t>
+      </w:r>
+      <w:r>
+        <w:t xml:space="preserve"> woody sites</w:t>
       </w:r>
     </w:p>
     <w:p>
@@ -2516,10 +2662,16 @@
         <w:t>-</w:t>
       </w:r>
       <w:r>
-        <w:t>8</w:t>
-      </w:r>
-      <w:r>
-        <w:t>8 woody observations for 22 woody sites</w:t>
+        <w:t>64</w:t>
+      </w:r>
+      <w:r>
+        <w:t xml:space="preserve"> woody observations for </w:t>
+      </w:r>
+      <w:r>
+        <w:t>16</w:t>
+      </w:r>
+      <w:r>
+        <w:t xml:space="preserve"> woody sites</w:t>
       </w:r>
     </w:p>
     <w:p>
@@ -2951,6 +3103,7 @@
               <w:rPr>
                 <w:rFonts w:ascii="-webkit-standard" w:hAnsi="-webkit-standard"/>
               </w:rPr>
+              <w:lastRenderedPageBreak/>
               <w:t>litterNPercent_mean</w:t>
             </w:r>
             <w:proofErr w:type="spellEnd"/>
@@ -3307,7 +3460,6 @@
     <w:p/>
     <w:p>
       <w:r>
-        <w:lastRenderedPageBreak/>
         <w:t>-13 sites to compare, all are woody.</w:t>
       </w:r>
     </w:p>
@@ -3714,6 +3866,7 @@
                 <w:b/>
                 <w:bCs/>
               </w:rPr>
+              <w:lastRenderedPageBreak/>
               <w:t> </w:t>
             </w:r>
           </w:p>
@@ -5083,7 +5236,13 @@
     </w:p>
     <w:p>
       <w:r>
-        <w:t>-155 woody replicates for 16 woody sites</w:t>
+        <w:t>-1</w:t>
+      </w:r>
+      <w:r>
+        <w:t>4</w:t>
+      </w:r>
+      <w:r>
+        <w:t>5 woody replicates for 16 woody sites</w:t>
       </w:r>
     </w:p>
     <w:p>
@@ -5102,6 +5261,15 @@
           <w:u w:val="single"/>
         </w:rPr>
       </w:pPr>
+    </w:p>
+    <w:p>
+      <w:pPr>
+        <w:rPr>
+          <w:i/>
+          <w:iCs/>
+          <w:u w:val="single"/>
+        </w:rPr>
+      </w:pPr>
       <w:r>
         <w:rPr>
           <w:i/>
@@ -5166,7 +5334,19 @@
         <w:t>-</w:t>
       </w:r>
       <w:r>
-        <w:t>4 herb replicates for 1 herb sites, 74 herb replicates for 16 woody sites</w:t>
+        <w:t>4 herb replicates for 1 herb sites, 7</w:t>
+      </w:r>
+      <w:r>
+        <w:t>0</w:t>
+      </w:r>
+      <w:r>
+        <w:t xml:space="preserve"> </w:t>
+      </w:r>
+      <w:r>
+        <w:t>woody</w:t>
+      </w:r>
+      <w:r>
+        <w:t xml:space="preserve"> replicates for 16 woody sites</w:t>
       </w:r>
     </w:p>
     <w:p>
@@ -5198,6 +5378,7 @@
           <w:bCs/>
           <w:u w:val="single"/>
         </w:rPr>
+        <w:lastRenderedPageBreak/>
         <w:t xml:space="preserve">Plant feedbacks to soil </w:t>
       </w:r>
       <w:proofErr w:type="gramStart"/>
@@ -5744,7 +5925,6 @@
               <w:rPr>
                 <w:rFonts w:ascii="-webkit-standard" w:hAnsi="-webkit-standard"/>
               </w:rPr>
-              <w:lastRenderedPageBreak/>
               <w:t>Observations</w:t>
             </w:r>
           </w:p>
@@ -5982,7 +6162,13 @@
     <w:p/>
     <w:p>
       <w:r>
-        <w:t>-60 replicates, all woody, so can’t use veg type as covariate</w:t>
+        <w:t>-60 replicates, all</w:t>
+      </w:r>
+      <w:r>
+        <w:t xml:space="preserve"> 14 sites</w:t>
+      </w:r>
+      <w:r>
+        <w:t xml:space="preserve"> woody, so can’t use veg type as covariate</w:t>
       </w:r>
     </w:p>
     <w:p>

</xml_diff>

<commit_message>
updated main text figures and tables
</commit_message>
<xml_diff>
--- a/output/manuscript_figures/Results_summary.docx
+++ b/output/manuscript_figures/Results_summary.docx
@@ -60,8 +60,14 @@
           <w:ilvl w:val="0"/>
           <w:numId w:val="1"/>
         </w:numPr>
-      </w:pPr>
-      <w:r>
+        <w:rPr>
+          <w:color w:val="FF0000"/>
+        </w:rPr>
+      </w:pPr>
+      <w:r>
+        <w:rPr>
+          <w:color w:val="FF0000"/>
+        </w:rPr>
         <w:t>Weakly negative effects of VPD on these pools across NEON sites (VPD explains little cross-site variance in N pools), though the relationships are significant</w:t>
       </w:r>
     </w:p>
@@ -963,28 +969,7 @@
                 <w:rFonts w:ascii="-webkit-standard" w:hAnsi="-webkit-standard"/>
                 <w:color w:val="000000" w:themeColor="text1"/>
               </w:rPr>
-              <w:t>I</w:t>
-            </w:r>
-            <w:r>
-              <w:rPr>
-                <w:rFonts w:ascii="-webkit-standard" w:hAnsi="-webkit-standard"/>
-                <w:color w:val="000000" w:themeColor="text1"/>
-              </w:rPr>
-              <w:t>norganic</w:t>
-            </w:r>
-            <w:r>
-              <w:rPr>
-                <w:rFonts w:ascii="-webkit-standard" w:hAnsi="-webkit-standard"/>
-                <w:color w:val="000000" w:themeColor="text1"/>
-              </w:rPr>
-              <w:t xml:space="preserve"> soil </w:t>
-            </w:r>
-            <w:r>
-              <w:rPr>
-                <w:rFonts w:ascii="-webkit-standard" w:hAnsi="-webkit-standard"/>
-                <w:color w:val="000000" w:themeColor="text1"/>
-              </w:rPr>
-              <w:t>N</w:t>
+              <w:t>Inorganic soil N</w:t>
             </w:r>
           </w:p>
         </w:tc>
@@ -3742,23 +3727,7 @@
                 <w:b/>
                 <w:bCs/>
               </w:rPr>
-              <w:t>R</w:t>
-            </w:r>
-            <w:r>
-              <w:rPr>
-                <w:rFonts w:ascii="-webkit-standard" w:hAnsi="-webkit-standard"/>
-                <w:b/>
-                <w:bCs/>
-              </w:rPr>
-              <w:t>oot</w:t>
-            </w:r>
-            <w:r>
-              <w:rPr>
-                <w:rFonts w:ascii="-webkit-standard" w:hAnsi="-webkit-standard"/>
-                <w:b/>
-                <w:bCs/>
-              </w:rPr>
-              <w:t xml:space="preserve"> </w:t>
+              <w:t xml:space="preserve">Root </w:t>
             </w:r>
             <w:proofErr w:type="gramStart"/>
             <w:r>
@@ -5729,259 +5698,341 @@
         <w:t>C:N</w:t>
       </w:r>
       <w:proofErr w:type="gramEnd"/>
-    </w:p>
-    <w:p/>
-    <w:p>
-      <w:pPr>
-        <w:rPr>
-          <w:i/>
-          <w:iCs/>
-          <w:u w:val="single"/>
-        </w:rPr>
-      </w:pPr>
-      <w:r>
-        <w:rPr>
-          <w:i/>
-          <w:iCs/>
-          <w:u w:val="single"/>
-        </w:rPr>
-        <w:t xml:space="preserve">Foliar </w:t>
-      </w:r>
-      <w:proofErr w:type="gramStart"/>
-      <w:r>
-        <w:rPr>
-          <w:i/>
-          <w:iCs/>
-          <w:u w:val="single"/>
-        </w:rPr>
-        <w:t>C:N</w:t>
-      </w:r>
-      <w:proofErr w:type="gramEnd"/>
-      <w:r>
-        <w:rPr>
-          <w:i/>
-          <w:iCs/>
-          <w:u w:val="single"/>
-        </w:rPr>
-        <w:t xml:space="preserve"> predicted by soil C:N, </w:t>
-      </w:r>
-      <w:proofErr w:type="spellStart"/>
-      <w:r>
-        <w:rPr>
-          <w:i/>
-          <w:iCs/>
-          <w:u w:val="single"/>
-        </w:rPr>
-        <w:t>v</w:t>
-      </w:r>
-      <w:r>
-        <w:rPr>
-          <w:i/>
-          <w:iCs/>
-          <w:u w:val="single"/>
-        </w:rPr>
-        <w:t>pd</w:t>
-      </w:r>
-      <w:proofErr w:type="spellEnd"/>
-      <w:r>
-        <w:rPr>
-          <w:i/>
-          <w:iCs/>
-          <w:u w:val="single"/>
-        </w:rPr>
-        <w:t>, and veg</w:t>
-      </w:r>
-    </w:p>
-    <w:p/>
-    <w:p>
-      <w:r>
-        <w:t xml:space="preserve"> </w:t>
-      </w:r>
-      <w:r>
-        <w:t>-</w:t>
-      </w:r>
-      <w:r>
-        <w:t>17 sites with at least 4 replicates</w:t>
-      </w:r>
-    </w:p>
-    <w:p>
-      <w:r>
-        <w:t>-10 herb replicates for 1 herb site</w:t>
-      </w:r>
-    </w:p>
-    <w:p>
-      <w:r>
-        <w:t>-1</w:t>
-      </w:r>
-      <w:r>
-        <w:t>4</w:t>
-      </w:r>
-      <w:r>
-        <w:t>5 woody replicates for 16 woody sites</w:t>
-      </w:r>
-    </w:p>
-    <w:p>
-      <w:r>
-        <w:t>-Soil CN is only significant effect</w:t>
-      </w:r>
-      <w:r>
-        <w:t>. Conditional R-squared is 0.55, marginal=0.40</w:t>
-      </w:r>
-    </w:p>
-    <w:p>
-      <w:pPr>
-        <w:rPr>
-          <w:i/>
-          <w:iCs/>
-          <w:u w:val="single"/>
-        </w:rPr>
-      </w:pPr>
-    </w:p>
-    <w:p>
-      <w:pPr>
-        <w:rPr>
-          <w:i/>
-          <w:iCs/>
-          <w:u w:val="single"/>
-        </w:rPr>
-      </w:pPr>
-      <w:r>
-        <w:rPr>
-          <w:i/>
-          <w:iCs/>
-          <w:u w:val="single"/>
-        </w:rPr>
-        <w:t xml:space="preserve">Root </w:t>
-      </w:r>
-      <w:proofErr w:type="gramStart"/>
-      <w:r>
-        <w:rPr>
-          <w:i/>
-          <w:iCs/>
-          <w:u w:val="single"/>
-        </w:rPr>
-        <w:t>C:N</w:t>
-      </w:r>
-      <w:proofErr w:type="gramEnd"/>
-      <w:r>
-        <w:rPr>
-          <w:i/>
-          <w:iCs/>
-          <w:u w:val="single"/>
-        </w:rPr>
-        <w:t xml:space="preserve"> predicted by soil C:N, </w:t>
-      </w:r>
-      <w:proofErr w:type="spellStart"/>
-      <w:r>
-        <w:rPr>
-          <w:i/>
-          <w:iCs/>
-          <w:u w:val="single"/>
-        </w:rPr>
-        <w:t>vpd</w:t>
-      </w:r>
-      <w:proofErr w:type="spellEnd"/>
-      <w:r>
-        <w:rPr>
-          <w:i/>
-          <w:iCs/>
-          <w:u w:val="single"/>
-        </w:rPr>
-        <w:t>, and veg</w:t>
-      </w:r>
-    </w:p>
-    <w:p>
-      <w:pPr>
-        <w:rPr>
-          <w:i/>
-          <w:iCs/>
-          <w:u w:val="single"/>
-        </w:rPr>
-      </w:pPr>
-    </w:p>
-    <w:p>
-      <w:r>
-        <w:t>-17 sites with at least 4 replicates</w:t>
-      </w:r>
-    </w:p>
-    <w:p>
-      <w:r>
-        <w:t>-</w:t>
-      </w:r>
-      <w:r>
-        <w:t>4 herb replicates for 1 herb sites, 7</w:t>
-      </w:r>
-      <w:r>
-        <w:t>0</w:t>
-      </w:r>
-      <w:r>
-        <w:t xml:space="preserve"> </w:t>
-      </w:r>
-      <w:r>
-        <w:t>woody</w:t>
-      </w:r>
-      <w:r>
-        <w:t xml:space="preserve"> replicates for 16 woody sites</w:t>
-      </w:r>
-    </w:p>
-    <w:p>
-      <w:r>
-        <w:t>-Soil CN is only significant effect. Conditional R-squared is 0.</w:t>
-      </w:r>
-      <w:r>
-        <w:t>66</w:t>
-      </w:r>
-      <w:r>
-        <w:t>, marginal=0.</w:t>
-      </w:r>
-      <w:r>
-        <w:t>32</w:t>
-      </w:r>
-    </w:p>
-    <w:p/>
-    <w:p>
-      <w:pPr>
+      <w:r>
         <w:rPr>
           <w:b/>
           <w:bCs/>
           <w:u w:val="single"/>
         </w:rPr>
-      </w:pPr>
+        <w:t xml:space="preserve"> – </w:t>
+      </w:r>
       <w:r>
         <w:rPr>
           <w:b/>
           <w:bCs/>
-          <w:u w:val="single"/>
-        </w:rPr>
-        <w:t xml:space="preserve">Plant feedbacks to soil </w:t>
+          <w:color w:val="FF0000"/>
+          <w:u w:val="single"/>
+        </w:rPr>
+        <w:t>STOPPED HERE</w:t>
+      </w:r>
+    </w:p>
+    <w:p/>
+    <w:p>
+      <w:pPr>
+        <w:rPr>
+          <w:i/>
+          <w:iCs/>
+          <w:u w:val="single"/>
+        </w:rPr>
+      </w:pPr>
+      <w:r>
+        <w:rPr>
+          <w:i/>
+          <w:iCs/>
+          <w:u w:val="single"/>
+        </w:rPr>
+        <w:t xml:space="preserve">Foliar </w:t>
       </w:r>
       <w:proofErr w:type="gramStart"/>
       <w:r>
+        <w:rPr>
+          <w:i/>
+          <w:iCs/>
+          <w:u w:val="single"/>
+        </w:rPr>
+        <w:t>C:N</w:t>
+      </w:r>
+      <w:proofErr w:type="gramEnd"/>
+      <w:r>
+        <w:rPr>
+          <w:i/>
+          <w:iCs/>
+          <w:u w:val="single"/>
+        </w:rPr>
+        <w:t xml:space="preserve"> predicted by soil C:N, </w:t>
+      </w:r>
+      <w:r>
+        <w:rPr>
+          <w:i/>
+          <w:iCs/>
+          <w:u w:val="single"/>
+        </w:rPr>
+        <w:t>map</w:t>
+      </w:r>
+      <w:r>
+        <w:rPr>
+          <w:i/>
+          <w:iCs/>
+          <w:u w:val="single"/>
+        </w:rPr>
+        <w:t>, and veg</w:t>
+      </w:r>
+    </w:p>
+    <w:p/>
+    <w:p>
+      <w:r>
+        <w:t xml:space="preserve"> </w:t>
+      </w:r>
+      <w:r>
+        <w:t>-</w:t>
+      </w:r>
+      <w:r>
+        <w:t>1</w:t>
+      </w:r>
+      <w:r>
+        <w:t>8</w:t>
+      </w:r>
+      <w:r>
+        <w:t xml:space="preserve"> sites with at least 4 replicates</w:t>
+      </w:r>
+    </w:p>
+    <w:p>
+      <w:r>
+        <w:t>-10 herb replicates for 1 herb site</w:t>
+      </w:r>
+    </w:p>
+    <w:p>
+      <w:r>
+        <w:t>-1</w:t>
+      </w:r>
+      <w:r>
+        <w:t>64</w:t>
+      </w:r>
+      <w:r>
+        <w:t xml:space="preserve"> woody replicates for 1</w:t>
+      </w:r>
+      <w:r>
+        <w:t>8</w:t>
+      </w:r>
+      <w:r>
+        <w:t xml:space="preserve"> woody sites</w:t>
+      </w:r>
+    </w:p>
+    <w:p>
+      <w:r>
+        <w:rPr>
+          <w:highlight w:val="yellow"/>
+        </w:rPr>
+        <w:t>-Soil CN is only significant effect</w:t>
+      </w:r>
+      <w:r>
+        <w:rPr>
+          <w:highlight w:val="yellow"/>
+        </w:rPr>
+        <w:t>.</w:t>
+      </w:r>
+      <w:r>
+        <w:t xml:space="preserve"> </w:t>
+      </w:r>
+    </w:p>
+    <w:p>
+      <w:r>
+        <w:t>-</w:t>
+      </w:r>
+      <w:r>
+        <w:t>Conditional R-squared is 0.5</w:t>
+      </w:r>
+      <w:r>
+        <w:t>8</w:t>
+      </w:r>
+      <w:r>
+        <w:t>, marginal=0.</w:t>
+      </w:r>
+      <w:r>
+        <w:t>3</w:t>
+      </w:r>
+      <w:r>
+        <w:t>0</w:t>
+      </w:r>
+    </w:p>
+    <w:p>
+      <w:pPr>
+        <w:rPr>
+          <w:i/>
+          <w:iCs/>
+          <w:u w:val="single"/>
+        </w:rPr>
+      </w:pPr>
+    </w:p>
+    <w:p>
+      <w:pPr>
+        <w:rPr>
+          <w:i/>
+          <w:iCs/>
+          <w:u w:val="single"/>
+        </w:rPr>
+      </w:pPr>
+      <w:r>
+        <w:rPr>
+          <w:i/>
+          <w:iCs/>
+          <w:u w:val="single"/>
+        </w:rPr>
+        <w:t xml:space="preserve">Root </w:t>
+      </w:r>
+      <w:proofErr w:type="gramStart"/>
+      <w:r>
+        <w:rPr>
+          <w:i/>
+          <w:iCs/>
+          <w:u w:val="single"/>
+        </w:rPr>
+        <w:t>C:N</w:t>
+      </w:r>
+      <w:proofErr w:type="gramEnd"/>
+      <w:r>
+        <w:rPr>
+          <w:i/>
+          <w:iCs/>
+          <w:u w:val="single"/>
+        </w:rPr>
+        <w:t xml:space="preserve"> predicted by soil C:N, </w:t>
+      </w:r>
+      <w:proofErr w:type="spellStart"/>
+      <w:r>
+        <w:rPr>
+          <w:i/>
+          <w:iCs/>
+          <w:u w:val="single"/>
+        </w:rPr>
+        <w:t>vpd</w:t>
+      </w:r>
+      <w:proofErr w:type="spellEnd"/>
+      <w:r>
+        <w:rPr>
+          <w:i/>
+          <w:iCs/>
+          <w:u w:val="single"/>
+        </w:rPr>
+        <w:t>, and veg</w:t>
+      </w:r>
+    </w:p>
+    <w:p>
+      <w:pPr>
+        <w:rPr>
+          <w:i/>
+          <w:iCs/>
+          <w:u w:val="single"/>
+        </w:rPr>
+      </w:pPr>
+    </w:p>
+    <w:p>
+      <w:r>
+        <w:t>-</w:t>
+      </w:r>
+      <w:r>
+        <w:t>20</w:t>
+      </w:r>
+      <w:r>
+        <w:t xml:space="preserve"> sites with at least 4 replicates</w:t>
+      </w:r>
+    </w:p>
+    <w:p>
+      <w:r>
+        <w:t>-</w:t>
+      </w:r>
+      <w:r>
+        <w:t xml:space="preserve">4 herb replicates for 1 herb sites, </w:t>
+      </w:r>
+      <w:r>
+        <w:t xml:space="preserve">82 </w:t>
+      </w:r>
+      <w:r>
+        <w:t>woody</w:t>
+      </w:r>
+      <w:r>
+        <w:t xml:space="preserve"> replicates for 1</w:t>
+      </w:r>
+      <w:r>
+        <w:t>9</w:t>
+      </w:r>
+      <w:r>
+        <w:t xml:space="preserve"> woody sites</w:t>
+      </w:r>
+    </w:p>
+    <w:p>
+      <w:r>
+        <w:rPr>
+          <w:highlight w:val="yellow"/>
+        </w:rPr>
+        <w:t>-Soil CN is only significant effect.</w:t>
+      </w:r>
+      <w:r>
+        <w:t xml:space="preserve"> </w:t>
+      </w:r>
+    </w:p>
+    <w:p>
+      <w:r>
+        <w:rPr>
+          <w:highlight w:val="yellow"/>
+        </w:rPr>
+        <w:t>-MAP is moderately significant with a positive effect</w:t>
+      </w:r>
+    </w:p>
+    <w:p>
+      <w:r>
+        <w:t>-</w:t>
+      </w:r>
+      <w:r>
+        <w:t>Conditional R-squared is 0.</w:t>
+      </w:r>
+      <w:r>
+        <w:t>6</w:t>
+      </w:r>
+      <w:r>
+        <w:t>4</w:t>
+      </w:r>
+      <w:r>
+        <w:t>, marginal=0.</w:t>
+      </w:r>
+      <w:r>
+        <w:t>40</w:t>
+      </w:r>
+    </w:p>
+    <w:p/>
+    <w:p>
+      <w:pPr>
         <w:rPr>
           <w:b/>
           <w:bCs/>
           <w:u w:val="single"/>
         </w:rPr>
-        <w:t>C:N</w:t>
-      </w:r>
-      <w:proofErr w:type="gramEnd"/>
-    </w:p>
-    <w:p>
-      <w:pPr>
+      </w:pPr>
+      <w:r>
         <w:rPr>
           <w:b/>
           <w:bCs/>
           <w:u w:val="single"/>
         </w:rPr>
-      </w:pPr>
-    </w:p>
-    <w:p>
-      <w:pPr>
+        <w:t xml:space="preserve">Plant feedbacks to soil </w:t>
+      </w:r>
+      <w:proofErr w:type="gramStart"/>
+      <w:r>
         <w:rPr>
           <w:b/>
           <w:bCs/>
           <w:u w:val="single"/>
         </w:rPr>
+        <w:t>C:N</w:t>
+      </w:r>
+      <w:proofErr w:type="gramEnd"/>
+    </w:p>
+    <w:p>
+      <w:pPr>
+        <w:rPr>
+          <w:b/>
+          <w:bCs/>
+          <w:u w:val="single"/>
+        </w:rPr>
+      </w:pPr>
+    </w:p>
+    <w:p>
+      <w:pPr>
+        <w:rPr>
+          <w:b/>
+          <w:bCs/>
+          <w:u w:val="single"/>
+        </w:rPr>
       </w:pPr>
     </w:p>
     <w:p>
@@ -6034,7 +6085,28 @@
     </w:p>
     <w:p>
       <w:r>
-        <w:t>-13 sites, all woody</w:t>
+        <w:rPr>
+          <w:highlight w:val="yellow"/>
+        </w:rPr>
+        <w:t>-1</w:t>
+      </w:r>
+      <w:r>
+        <w:rPr>
+          <w:highlight w:val="yellow"/>
+        </w:rPr>
+        <w:t>3</w:t>
+      </w:r>
+      <w:r>
+        <w:rPr>
+          <w:highlight w:val="yellow"/>
+        </w:rPr>
+        <w:t xml:space="preserve"> sites, </w:t>
+      </w:r>
+      <w:r>
+        <w:rPr>
+          <w:highlight w:val="yellow"/>
+        </w:rPr>
+        <w:t>all woody</w:t>
       </w:r>
     </w:p>
     <w:p>
@@ -6056,7 +6128,7 @@
         <w:tblLook w:val="04A0" w:firstRow="1" w:lastRow="0" w:firstColumn="1" w:lastColumn="0" w:noHBand="0" w:noVBand="1"/>
       </w:tblPr>
       <w:tblGrid>
-        <w:gridCol w:w="2234"/>
+        <w:gridCol w:w="1859"/>
         <w:gridCol w:w="1009"/>
         <w:gridCol w:w="1561"/>
         <w:gridCol w:w="851"/>
@@ -6122,16 +6194,24 @@
                 <w:bCs/>
               </w:rPr>
             </w:pPr>
-            <w:proofErr w:type="spellStart"/>
             <w:r>
               <w:rPr>
                 <w:rFonts w:ascii="-webkit-standard" w:hAnsi="-webkit-standard"/>
                 <w:b/>
                 <w:bCs/>
               </w:rPr>
-              <w:t>soilCNRatio_MHoriz_mean</w:t>
-            </w:r>
-            <w:proofErr w:type="spellEnd"/>
+              <w:t xml:space="preserve">Soil </w:t>
+            </w:r>
+            <w:proofErr w:type="gramStart"/>
+            <w:r>
+              <w:rPr>
+                <w:rFonts w:ascii="-webkit-standard" w:hAnsi="-webkit-standard"/>
+                <w:b/>
+                <w:bCs/>
+              </w:rPr>
+              <w:t>C:N</w:t>
+            </w:r>
+            <w:proofErr w:type="gramEnd"/>
           </w:p>
         </w:tc>
       </w:tr>
@@ -6380,14 +6460,20 @@
                 <w:rFonts w:ascii="-webkit-standard" w:hAnsi="-webkit-standard"/>
               </w:rPr>
             </w:pPr>
-            <w:proofErr w:type="spellStart"/>
-            <w:r>
-              <w:rPr>
-                <w:rFonts w:ascii="-webkit-standard" w:hAnsi="-webkit-standard"/>
-              </w:rPr>
-              <w:t>litterCNRatio_mean</w:t>
-            </w:r>
-            <w:proofErr w:type="spellEnd"/>
+            <w:r>
+              <w:rPr>
+                <w:rFonts w:ascii="-webkit-standard" w:hAnsi="-webkit-standard"/>
+              </w:rPr>
+              <w:t xml:space="preserve">Litter </w:t>
+            </w:r>
+            <w:proofErr w:type="gramStart"/>
+            <w:r>
+              <w:rPr>
+                <w:rFonts w:ascii="-webkit-standard" w:hAnsi="-webkit-standard"/>
+              </w:rPr>
+              <w:t>C:N</w:t>
+            </w:r>
+            <w:proofErr w:type="gramEnd"/>
           </w:p>
         </w:tc>
         <w:tc>
@@ -6465,8 +6551,10 @@
             </w:pPr>
             <w:r>
               <w:rPr>
-                <w:rStyle w:val="Strong"/>
-                <w:rFonts w:ascii="-webkit-standard" w:hAnsi="-webkit-standard"/>
+                <w:rFonts w:ascii="-webkit-standard" w:hAnsi="-webkit-standard"/>
+                <w:b/>
+                <w:bCs/>
+                <w:highlight w:val="yellow"/>
               </w:rPr>
               <w:t>0.001</w:t>
             </w:r>
@@ -6568,16 +6656,9 @@
             </w:r>
             <w:r>
               <w:rPr>
-                <w:rStyle w:val="apple-converted-space"/>
-                <w:rFonts w:ascii="-webkit-standard" w:hAnsi="-webkit-standard"/>
-              </w:rPr>
-              <w:t> </w:t>
-            </w:r>
-            <w:r>
-              <w:rPr>
-                <w:rFonts w:ascii="-webkit-standard" w:hAnsi="-webkit-standard"/>
-              </w:rPr>
-              <w:t>/ R</w:t>
+                <w:rFonts w:ascii="-webkit-standard" w:hAnsi="-webkit-standard"/>
+              </w:rPr>
+              <w:t> / R</w:t>
             </w:r>
             <w:r>
               <w:rPr>
@@ -6588,16 +6669,9 @@
             </w:r>
             <w:r>
               <w:rPr>
-                <w:rStyle w:val="apple-converted-space"/>
-                <w:rFonts w:ascii="-webkit-standard" w:hAnsi="-webkit-standard"/>
-              </w:rPr>
-              <w:t> </w:t>
-            </w:r>
-            <w:r>
-              <w:rPr>
-                <w:rFonts w:ascii="-webkit-standard" w:hAnsi="-webkit-standard"/>
-              </w:rPr>
-              <w:t>adjusted</w:t>
+                <w:rFonts w:ascii="-webkit-standard" w:hAnsi="-webkit-standard"/>
+              </w:rPr>
+              <w:t> adjusted</w:t>
             </w:r>
           </w:p>
         </w:tc>
@@ -6624,7 +6698,14 @@
               <w:rPr>
                 <w:rFonts w:ascii="-webkit-standard" w:hAnsi="-webkit-standard"/>
               </w:rPr>
-              <w:t>0.616 / 0.581</w:t>
+              <w:t xml:space="preserve">0.616 / </w:t>
+            </w:r>
+            <w:r>
+              <w:rPr>
+                <w:rFonts w:ascii="-webkit-standard" w:hAnsi="-webkit-standard"/>
+                <w:highlight w:val="yellow"/>
+              </w:rPr>
+              <w:t>0.581</w:t>
             </w:r>
           </w:p>
         </w:tc>
@@ -6686,9 +6767,27 @@
     <w:p/>
     <w:p>
       <w:r>
-        <w:t>-9 sites</w:t>
-      </w:r>
-      <w:r>
+        <w:rPr>
+          <w:highlight w:val="yellow"/>
+        </w:rPr>
+        <w:t>-</w:t>
+      </w:r>
+      <w:r>
+        <w:rPr>
+          <w:highlight w:val="yellow"/>
+        </w:rPr>
+        <w:t>15</w:t>
+      </w:r>
+      <w:r>
+        <w:rPr>
+          <w:highlight w:val="yellow"/>
+        </w:rPr>
+        <w:t xml:space="preserve"> sites</w:t>
+      </w:r>
+      <w:r>
+        <w:rPr>
+          <w:highlight w:val="yellow"/>
+        </w:rPr>
         <w:t>, all woody</w:t>
       </w:r>
     </w:p>
@@ -6736,10 +6835,22 @@
     <w:p/>
     <w:p>
       <w:r>
-        <w:t>-60 replicates, all</w:t>
-      </w:r>
-      <w:r>
-        <w:t xml:space="preserve"> 14 sites</w:t>
+        <w:t>-6</w:t>
+      </w:r>
+      <w:r>
+        <w:t>3</w:t>
+      </w:r>
+      <w:r>
+        <w:t xml:space="preserve"> replicates, all</w:t>
+      </w:r>
+      <w:r>
+        <w:t xml:space="preserve"> 1</w:t>
+      </w:r>
+      <w:r>
+        <w:t>5</w:t>
+      </w:r>
+      <w:r>
+        <w:t xml:space="preserve"> sites</w:t>
       </w:r>
       <w:r>
         <w:t xml:space="preserve"> woody, so can’t use veg type as covariate</w:t>
@@ -6749,8 +6860,22 @@
       <w:r>
         <w:t xml:space="preserve">-nothing significant, </w:t>
       </w:r>
-      <w:r>
-        <w:t>r-squared conditional=0.75, r-squared marginal=0.055</w:t>
+    </w:p>
+    <w:p>
+      <w:r>
+        <w:t>-</w:t>
+      </w:r>
+      <w:r>
+        <w:t>r-squared conditional=0.7</w:t>
+      </w:r>
+      <w:r>
+        <w:t>7</w:t>
+      </w:r>
+      <w:r>
+        <w:t>, r-squared marginal=0.05</w:t>
+      </w:r>
+      <w:r>
+        <w:t>8</w:t>
       </w:r>
     </w:p>
     <w:p/>

</xml_diff>

<commit_message>
models looking at climate interactions
</commit_message>
<xml_diff>
--- a/output/manuscript_figures/Results_summary.docx
+++ b/output/manuscript_figures/Results_summary.docx
@@ -1,6 +1,6 @@
 
 <file path=word/document.xml><?xml version="1.0" encoding="utf-8"?>
-<w:document xmlns:wpc="http://schemas.microsoft.com/office/word/2010/wordprocessingCanvas" xmlns:cx="http://schemas.microsoft.com/office/drawing/2014/chartex" xmlns:cx1="http://schemas.microsoft.com/office/drawing/2015/9/8/chartex" xmlns:cx2="http://schemas.microsoft.com/office/drawing/2015/10/21/chartex" xmlns:cx3="http://schemas.microsoft.com/office/drawing/2016/5/9/chartex" xmlns:cx4="http://schemas.microsoft.com/office/drawing/2016/5/10/chartex" xmlns:cx5="http://schemas.microsoft.com/office/drawing/2016/5/11/chartex" xmlns:cx6="http://schemas.microsoft.com/office/drawing/2016/5/12/chartex" xmlns:cx7="http://schemas.microsoft.com/office/drawing/2016/5/13/chartex" xmlns:cx8="http://schemas.microsoft.com/office/drawing/2016/5/14/chartex" xmlns:mc="http://schemas.openxmlformats.org/markup-compatibility/2006" xmlns:aink="http://schemas.microsoft.com/office/drawing/2016/ink" xmlns:am3d="http://schemas.microsoft.com/office/drawing/2017/model3d" xmlns:o="urn:schemas-microsoft-com:office:office" xmlns:r="http://schemas.openxmlformats.org/officeDocument/2006/relationships" xmlns:m="http://schemas.openxmlformats.org/officeDocument/2006/math" xmlns:v="urn:schemas-microsoft-com:vml" xmlns:wp14="http://schemas.microsoft.com/office/word/2010/wordprocessingDrawing" xmlns:wp="http://schemas.openxmlformats.org/drawingml/2006/wordprocessingDrawing" xmlns:w10="urn:schemas-microsoft-com:office:word" xmlns:w="http://schemas.openxmlformats.org/wordprocessingml/2006/main" xmlns:w14="http://schemas.microsoft.com/office/word/2010/wordml" xmlns:w15="http://schemas.microsoft.com/office/word/2012/wordml" xmlns:w16cex="http://schemas.microsoft.com/office/word/2018/wordml/cex" xmlns:w16cid="http://schemas.microsoft.com/office/word/2016/wordml/cid" xmlns:w16="http://schemas.microsoft.com/office/word/2018/wordml" xmlns:w16se="http://schemas.microsoft.com/office/word/2015/wordml/symex" xmlns:wpg="http://schemas.microsoft.com/office/word/2010/wordprocessingGroup" xmlns:wpi="http://schemas.microsoft.com/office/word/2010/wordprocessingInk" xmlns:wne="http://schemas.microsoft.com/office/word/2006/wordml" xmlns:wps="http://schemas.microsoft.com/office/word/2010/wordprocessingShape" mc:Ignorable="w14 w15 w16se w16cid w16 w16cex wp14">
+<w:document xmlns:wpc="http://schemas.microsoft.com/office/word/2010/wordprocessingCanvas" xmlns:cx="http://schemas.microsoft.com/office/drawing/2014/chartex" xmlns:cx1="http://schemas.microsoft.com/office/drawing/2015/9/8/chartex" xmlns:cx2="http://schemas.microsoft.com/office/drawing/2015/10/21/chartex" xmlns:cx3="http://schemas.microsoft.com/office/drawing/2016/5/9/chartex" xmlns:cx4="http://schemas.microsoft.com/office/drawing/2016/5/10/chartex" xmlns:cx5="http://schemas.microsoft.com/office/drawing/2016/5/11/chartex" xmlns:cx6="http://schemas.microsoft.com/office/drawing/2016/5/12/chartex" xmlns:cx7="http://schemas.microsoft.com/office/drawing/2016/5/13/chartex" xmlns:cx8="http://schemas.microsoft.com/office/drawing/2016/5/14/chartex" xmlns:mc="http://schemas.openxmlformats.org/markup-compatibility/2006" xmlns:aink="http://schemas.microsoft.com/office/drawing/2016/ink" xmlns:am3d="http://schemas.microsoft.com/office/drawing/2017/model3d" xmlns:o="urn:schemas-microsoft-com:office:office" xmlns:r="http://schemas.openxmlformats.org/officeDocument/2006/relationships" xmlns:m="http://schemas.openxmlformats.org/officeDocument/2006/math" xmlns:v="urn:schemas-microsoft-com:vml" xmlns:wp14="http://schemas.microsoft.com/office/word/2010/wordprocessingDrawing" xmlns:wp="http://schemas.openxmlformats.org/drawingml/2006/wordprocessingDrawing" xmlns:w10="urn:schemas-microsoft-com:office:word" xmlns:w="http://schemas.openxmlformats.org/wordprocessingml/2006/main" xmlns:w14="http://schemas.microsoft.com/office/word/2010/wordml" xmlns:w15="http://schemas.microsoft.com/office/word/2012/wordml" xmlns:w16cex="http://schemas.microsoft.com/office/word/2018/wordml/cex" xmlns:w16cid="http://schemas.microsoft.com/office/word/2016/wordml/cid" xmlns:w16="http://schemas.microsoft.com/office/word/2018/wordml" xmlns:w16sdtdh="http://schemas.microsoft.com/office/word/2020/wordml/sdtdatahash" xmlns:w16se="http://schemas.microsoft.com/office/word/2015/wordml/symex" xmlns:wpg="http://schemas.microsoft.com/office/word/2010/wordprocessingGroup" xmlns:wpi="http://schemas.microsoft.com/office/word/2010/wordprocessingInk" xmlns:wne="http://schemas.microsoft.com/office/word/2006/wordml" xmlns:wps="http://schemas.microsoft.com/office/word/2010/wordprocessingShape" mc:Ignorable="w14 w15 w16se w16cid w16 w16cex w16sdtdh wp14">
   <w:body>
     <w:p>
       <w:pPr>
@@ -3189,19 +3189,13 @@
     </w:p>
     <w:p>
       <w:r>
-        <w:t>-R</w:t>
-      </w:r>
-      <w:r>
-        <w:t>elationships is</w:t>
-      </w:r>
-      <w:r>
-        <w:t xml:space="preserve"> not</w:t>
+        <w:t>-not</w:t>
       </w:r>
       <w:r>
         <w:t xml:space="preserve"> </w:t>
       </w:r>
       <w:r>
-        <w:t>significant:</w:t>
+        <w:t>significant</w:t>
       </w:r>
     </w:p>
     <w:p>
@@ -7083,7 +7077,7 @@
 </file>
 
 <file path=word/numbering.xml><?xml version="1.0" encoding="utf-8"?>
-<w:numbering xmlns:wpc="http://schemas.microsoft.com/office/word/2010/wordprocessingCanvas" xmlns:cx="http://schemas.microsoft.com/office/drawing/2014/chartex" xmlns:cx1="http://schemas.microsoft.com/office/drawing/2015/9/8/chartex" xmlns:cx2="http://schemas.microsoft.com/office/drawing/2015/10/21/chartex" xmlns:cx3="http://schemas.microsoft.com/office/drawing/2016/5/9/chartex" xmlns:cx4="http://schemas.microsoft.com/office/drawing/2016/5/10/chartex" xmlns:cx5="http://schemas.microsoft.com/office/drawing/2016/5/11/chartex" xmlns:cx6="http://schemas.microsoft.com/office/drawing/2016/5/12/chartex" xmlns:cx7="http://schemas.microsoft.com/office/drawing/2016/5/13/chartex" xmlns:cx8="http://schemas.microsoft.com/office/drawing/2016/5/14/chartex" xmlns:mc="http://schemas.openxmlformats.org/markup-compatibility/2006" xmlns:aink="http://schemas.microsoft.com/office/drawing/2016/ink" xmlns:am3d="http://schemas.microsoft.com/office/drawing/2017/model3d" xmlns:o="urn:schemas-microsoft-com:office:office" xmlns:r="http://schemas.openxmlformats.org/officeDocument/2006/relationships" xmlns:m="http://schemas.openxmlformats.org/officeDocument/2006/math" xmlns:v="urn:schemas-microsoft-com:vml" xmlns:wp14="http://schemas.microsoft.com/office/word/2010/wordprocessingDrawing" xmlns:wp="http://schemas.openxmlformats.org/drawingml/2006/wordprocessingDrawing" xmlns:w10="urn:schemas-microsoft-com:office:word" xmlns:w="http://schemas.openxmlformats.org/wordprocessingml/2006/main" xmlns:w14="http://schemas.microsoft.com/office/word/2010/wordml" xmlns:w15="http://schemas.microsoft.com/office/word/2012/wordml" xmlns:w16cex="http://schemas.microsoft.com/office/word/2018/wordml/cex" xmlns:w16cid="http://schemas.microsoft.com/office/word/2016/wordml/cid" xmlns:w16="http://schemas.microsoft.com/office/word/2018/wordml" xmlns:w16se="http://schemas.microsoft.com/office/word/2015/wordml/symex" xmlns:wpg="http://schemas.microsoft.com/office/word/2010/wordprocessingGroup" xmlns:wpi="http://schemas.microsoft.com/office/word/2010/wordprocessingInk" xmlns:wne="http://schemas.microsoft.com/office/word/2006/wordml" xmlns:wps="http://schemas.microsoft.com/office/word/2010/wordprocessingShape" mc:Ignorable="w14 w15 w16se w16cid w16 w16cex wp14">
+<w:numbering xmlns:wpc="http://schemas.microsoft.com/office/word/2010/wordprocessingCanvas" xmlns:cx="http://schemas.microsoft.com/office/drawing/2014/chartex" xmlns:cx1="http://schemas.microsoft.com/office/drawing/2015/9/8/chartex" xmlns:cx2="http://schemas.microsoft.com/office/drawing/2015/10/21/chartex" xmlns:cx3="http://schemas.microsoft.com/office/drawing/2016/5/9/chartex" xmlns:cx4="http://schemas.microsoft.com/office/drawing/2016/5/10/chartex" xmlns:cx5="http://schemas.microsoft.com/office/drawing/2016/5/11/chartex" xmlns:cx6="http://schemas.microsoft.com/office/drawing/2016/5/12/chartex" xmlns:cx7="http://schemas.microsoft.com/office/drawing/2016/5/13/chartex" xmlns:cx8="http://schemas.microsoft.com/office/drawing/2016/5/14/chartex" xmlns:mc="http://schemas.openxmlformats.org/markup-compatibility/2006" xmlns:aink="http://schemas.microsoft.com/office/drawing/2016/ink" xmlns:am3d="http://schemas.microsoft.com/office/drawing/2017/model3d" xmlns:o="urn:schemas-microsoft-com:office:office" xmlns:r="http://schemas.openxmlformats.org/officeDocument/2006/relationships" xmlns:m="http://schemas.openxmlformats.org/officeDocument/2006/math" xmlns:v="urn:schemas-microsoft-com:vml" xmlns:wp14="http://schemas.microsoft.com/office/word/2010/wordprocessingDrawing" xmlns:wp="http://schemas.openxmlformats.org/drawingml/2006/wordprocessingDrawing" xmlns:w10="urn:schemas-microsoft-com:office:word" xmlns:w="http://schemas.openxmlformats.org/wordprocessingml/2006/main" xmlns:w14="http://schemas.microsoft.com/office/word/2010/wordml" xmlns:w15="http://schemas.microsoft.com/office/word/2012/wordml" xmlns:w16cex="http://schemas.microsoft.com/office/word/2018/wordml/cex" xmlns:w16cid="http://schemas.microsoft.com/office/word/2016/wordml/cid" xmlns:w16="http://schemas.microsoft.com/office/word/2018/wordml" xmlns:w16sdtdh="http://schemas.microsoft.com/office/word/2020/wordml/sdtdatahash" xmlns:w16se="http://schemas.microsoft.com/office/word/2015/wordml/symex" xmlns:wpg="http://schemas.microsoft.com/office/word/2010/wordprocessingGroup" xmlns:wpi="http://schemas.microsoft.com/office/word/2010/wordprocessingInk" xmlns:wne="http://schemas.microsoft.com/office/word/2006/wordml" xmlns:wps="http://schemas.microsoft.com/office/word/2010/wordprocessingShape" mc:Ignorable="w14 w15 w16se w16cid w16 w16cex w16sdtdh wp14">
   <w:abstractNum w:abstractNumId="0" w15:restartNumberingAfterBreak="0">
     <w:nsid w:val="42045E37"/>
     <w:multiLevelType w:val="hybridMultilevel"/>
@@ -7204,7 +7198,7 @@
 </file>
 
 <file path=word/styles.xml><?xml version="1.0" encoding="utf-8"?>
-<w:styles xmlns:mc="http://schemas.openxmlformats.org/markup-compatibility/2006" xmlns:r="http://schemas.openxmlformats.org/officeDocument/2006/relationships" xmlns:w="http://schemas.openxmlformats.org/wordprocessingml/2006/main" xmlns:w14="http://schemas.microsoft.com/office/word/2010/wordml" xmlns:w15="http://schemas.microsoft.com/office/word/2012/wordml" xmlns:w16cex="http://schemas.microsoft.com/office/word/2018/wordml/cex" xmlns:w16cid="http://schemas.microsoft.com/office/word/2016/wordml/cid" xmlns:w16="http://schemas.microsoft.com/office/word/2018/wordml" xmlns:w16se="http://schemas.microsoft.com/office/word/2015/wordml/symex" mc:Ignorable="w14 w15 w16se w16cid w16 w16cex">
+<w:styles xmlns:mc="http://schemas.openxmlformats.org/markup-compatibility/2006" xmlns:r="http://schemas.openxmlformats.org/officeDocument/2006/relationships" xmlns:w="http://schemas.openxmlformats.org/wordprocessingml/2006/main" xmlns:w14="http://schemas.microsoft.com/office/word/2010/wordml" xmlns:w15="http://schemas.microsoft.com/office/word/2012/wordml" xmlns:w16cex="http://schemas.microsoft.com/office/word/2018/wordml/cex" xmlns:w16cid="http://schemas.microsoft.com/office/word/2016/wordml/cid" xmlns:w16="http://schemas.microsoft.com/office/word/2018/wordml" xmlns:w16sdtdh="http://schemas.microsoft.com/office/word/2020/wordml/sdtdatahash" xmlns:w16se="http://schemas.microsoft.com/office/word/2015/wordml/symex" mc:Ignorable="w14 w15 w16se w16cid w16 w16cex w16sdtdh">
   <w:docDefaults>
     <w:rPrDefault>
       <w:rPr>

</xml_diff>